<commit_message>
app APIs in place, primed for revision
</commit_message>
<xml_diff>
--- a/ADPList-Test-API-Design-Doc.docx
+++ b/ADPList-Test-API-Design-Doc.docx
@@ -1105,7 +1105,7 @@
           </w:tcPr>
           <w:p>
             <w:r>
-              <w:t>Is_mentor</w:t>
+              <w:t>Joined_as</w:t>
             </w:r>
           </w:p>
         </w:tc>
@@ -1115,7 +1115,17 @@
           </w:tcPr>
           <w:p>
             <w:r>
-              <w:t>Boolean</w:t>
+              <w:t>Choice:</w:t>
+            </w:r>
+          </w:p>
+          <w:p>
+            <w:r>
+              <w:t>-member</w:t>
+            </w:r>
+          </w:p>
+          <w:p>
+            <w:r>
+              <w:t>-mentor</w:t>
             </w:r>
           </w:p>
         </w:tc>
@@ -1125,7 +1135,16 @@
           </w:tcPr>
           <w:p>
             <w:r>
-              <w:t>Whether the user is a mentor or a mentee (member)</w:t>
+              <w:t xml:space="preserve">Whether the user </w:t>
+            </w:r>
+            <w:r>
+              <w:t>chose to be</w:t>
+            </w:r>
+            <w:r>
+              <w:t xml:space="preserve"> a mentor or a mentee (member)</w:t>
+            </w:r>
+            <w:r>
+              <w:t xml:space="preserve"> at registration</w:t>
             </w:r>
           </w:p>
         </w:tc>
@@ -1147,7 +1166,27 @@
           </w:tcPr>
           <w:p>
             <w:r>
-              <w:t>Boolean</w:t>
+              <w:t>Choice:</w:t>
+            </w:r>
+          </w:p>
+          <w:p>
+            <w:r>
+              <w:t>-n/a</w:t>
+            </w:r>
+          </w:p>
+          <w:p>
+            <w:r>
+              <w:t>-pending</w:t>
+            </w:r>
+          </w:p>
+          <w:p>
+            <w:r>
+              <w:t>-approved</w:t>
+            </w:r>
+          </w:p>
+          <w:p>
+            <w:r>
+              <w:t>-denied</w:t>
             </w:r>
           </w:p>
         </w:tc>

</xml_diff>